<commit_message>
Update L9/L10 ignore useless file
</commit_message>
<xml_diff>
--- a/L3_DBEntityFramework/Tutorial.docx
+++ b/L3_DBEntityFramework/Tutorial.docx
@@ -601,6 +601,9 @@
     </w:p>
     <w:p>
       <w:r>
+        <w:rPr>
+          <w:noProof/>
+        </w:rPr>
         <w:drawing>
           <wp:inline distT="0" distB="0" distL="0" distR="0" wp14:anchorId="0DD22007" wp14:editId="0782DD9A">
             <wp:extent cx="3975100" cy="754245"/>
@@ -639,12 +642,10 @@
       </w:r>
     </w:p>
     <w:p>
-      <w:pPr>
-        <w:rPr>
-          <w:rFonts w:hint="eastAsia"/>
-        </w:rPr>
-      </w:pPr>
-      <w:r>
+      <w:r>
+        <w:rPr>
+          <w:noProof/>
+        </w:rPr>
         <w:drawing>
           <wp:inline distT="0" distB="0" distL="0" distR="0" wp14:anchorId="122E6235" wp14:editId="20B42258">
             <wp:extent cx="4219448" cy="2260600"/>
@@ -681,8 +682,6 @@
           </wp:inline>
         </w:drawing>
       </w:r>
-      <w:bookmarkStart w:id="0" w:name="_GoBack"/>
-      <w:bookmarkEnd w:id="0"/>
     </w:p>
     <w:p>
       <w:pPr>
@@ -1050,7 +1049,6 @@
       <w:r>
         <w:t>onfigure</w:t>
       </w:r>
-      <w:proofErr w:type="gramStart"/>
       <w:r>
         <w:rPr>
           <w:rFonts w:hint="eastAsia"/>
@@ -1063,7 +1061,6 @@
         </w:rPr>
         <w:t>加入</w:t>
       </w:r>
-      <w:proofErr w:type="gramEnd"/>
       <w:r>
         <w:rPr>
           <w:rFonts w:hint="eastAsia"/>
@@ -1080,14 +1077,11 @@
         <w:br/>
       </w:r>
       <w:r>
-        <w:rPr>
-          <w:noProof/>
-        </w:rPr>
         <w:drawing>
-          <wp:inline distT="0" distB="0" distL="0" distR="0" wp14:anchorId="285ECB0C" wp14:editId="3AF619A3">
-            <wp:extent cx="3408883" cy="735001"/>
-            <wp:effectExtent l="0" t="0" r="1270" b="8255"/>
-            <wp:docPr id="14" name="圖片 14"/>
+          <wp:inline distT="0" distB="0" distL="0" distR="0" wp14:anchorId="085D64CA" wp14:editId="3D65A2AE">
+            <wp:extent cx="5274310" cy="901700"/>
+            <wp:effectExtent l="0" t="0" r="2540" b="0"/>
+            <wp:docPr id="12" name="圖片 12"/>
             <wp:cNvGraphicFramePr>
               <a:graphicFrameLocks xmlns:a="http://schemas.openxmlformats.org/drawingml/2006/main" noChangeAspect="1"/>
             </wp:cNvGraphicFramePr>
@@ -1107,7 +1101,7 @@
                   <pic:spPr>
                     <a:xfrm>
                       <a:off x="0" y="0"/>
-                      <a:ext cx="3453607" cy="744644"/>
+                      <a:ext cx="5274310" cy="901700"/>
                     </a:xfrm>
                     <a:prstGeom prst="rect">
                       <a:avLst/>
@@ -1119,6 +1113,8 @@
           </wp:inline>
         </w:drawing>
       </w:r>
+      <w:bookmarkStart w:id="0" w:name="_GoBack"/>
+      <w:bookmarkEnd w:id="0"/>
     </w:p>
     <w:p>
       <w:r>

</xml_diff>